<commit_message>
added changes from elcan
</commit_message>
<xml_diff>
--- a/GROUP-6-PROJECT-1.docx
+++ b/GROUP-6-PROJECT-1.docx
@@ -27,12 +27,12 @@
           <wp:inline distB="114300" distT="114300" distL="114300" distR="114300">
             <wp:extent cx="1695450" cy="1290638"/>
             <wp:effectExtent b="0" l="0" r="0" t="0"/>
-            <wp:docPr id="9" name="image1.png"/>
+            <wp:docPr id="9" name="image3.png"/>
             <a:graphic>
               <a:graphicData uri="http://schemas.openxmlformats.org/drawingml/2006/picture">
                 <pic:pic>
                   <pic:nvPicPr>
-                    <pic:cNvPr id="0" name="image1.png"/>
+                    <pic:cNvPr id="0" name="image3.png"/>
                     <pic:cNvPicPr preferRelativeResize="0"/>
                   </pic:nvPicPr>
                   <pic:blipFill>
@@ -82,12 +82,12 @@
           <wp:inline distB="114300" distT="114300" distL="114300" distR="114300">
             <wp:extent cx="1724025" cy="1285875"/>
             <wp:effectExtent b="0" l="0" r="0" t="0"/>
-            <wp:docPr id="18" name="image2.png"/>
+            <wp:docPr id="18" name="image7.png"/>
             <a:graphic>
               <a:graphicData uri="http://schemas.openxmlformats.org/drawingml/2006/picture">
                 <pic:pic>
                   <pic:nvPicPr>
-                    <pic:cNvPr id="0" name="image2.png"/>
+                    <pic:cNvPr id="0" name="image7.png"/>
                     <pic:cNvPicPr preferRelativeResize="0"/>
                   </pic:nvPicPr>
                   <pic:blipFill>
@@ -809,12 +809,12 @@
           <wp:inline distB="114300" distT="114300" distL="114300" distR="114300">
             <wp:extent cx="5943600" cy="3281363"/>
             <wp:effectExtent b="0" l="0" r="0" t="0"/>
-            <wp:docPr id="8" name="image35.png"/>
+            <wp:docPr id="8" name="image36.png"/>
             <a:graphic>
               <a:graphicData uri="http://schemas.openxmlformats.org/drawingml/2006/picture">
                 <pic:pic>
                   <pic:nvPicPr>
-                    <pic:cNvPr id="0" name="image35.png"/>
+                    <pic:cNvPr id="0" name="image36.png"/>
                     <pic:cNvPicPr preferRelativeResize="0"/>
                   </pic:nvPicPr>
                   <pic:blipFill>
@@ -887,12 +887,12 @@
           <wp:inline distB="114300" distT="114300" distL="114300" distR="114300">
             <wp:extent cx="2938463" cy="1152525"/>
             <wp:effectExtent b="0" l="0" r="0" t="0"/>
-            <wp:docPr id="5" name="image18.png"/>
+            <wp:docPr id="5" name="image11.png"/>
             <a:graphic>
               <a:graphicData uri="http://schemas.openxmlformats.org/drawingml/2006/picture">
                 <pic:pic>
                   <pic:nvPicPr>
-                    <pic:cNvPr id="0" name="image18.png"/>
+                    <pic:cNvPr id="0" name="image11.png"/>
                     <pic:cNvPicPr preferRelativeResize="0"/>
                   </pic:nvPicPr>
                   <pic:blipFill>
@@ -1038,12 +1038,12 @@
           <wp:inline distB="114300" distT="114300" distL="114300" distR="114300">
             <wp:extent cx="5943600" cy="1938338"/>
             <wp:effectExtent b="0" l="0" r="0" t="0"/>
-            <wp:docPr id="10" name="image23.png"/>
+            <wp:docPr id="10" name="image24.png"/>
             <a:graphic>
               <a:graphicData uri="http://schemas.openxmlformats.org/drawingml/2006/picture">
                 <pic:pic>
                   <pic:nvPicPr>
-                    <pic:cNvPr id="0" name="image23.png"/>
+                    <pic:cNvPr id="0" name="image24.png"/>
                     <pic:cNvPicPr preferRelativeResize="0"/>
                   </pic:nvPicPr>
                   <pic:blipFill>
@@ -1080,12 +1080,12 @@
           <wp:inline distB="114300" distT="114300" distL="114300" distR="114300">
             <wp:extent cx="5943600" cy="1881188"/>
             <wp:effectExtent b="0" l="0" r="0" t="0"/>
-            <wp:docPr id="11" name="image27.png"/>
+            <wp:docPr id="11" name="image23.png"/>
             <a:graphic>
               <a:graphicData uri="http://schemas.openxmlformats.org/drawingml/2006/picture">
                 <pic:pic>
                   <pic:nvPicPr>
-                    <pic:cNvPr id="0" name="image27.png"/>
+                    <pic:cNvPr id="0" name="image23.png"/>
                     <pic:cNvPicPr preferRelativeResize="0"/>
                   </pic:nvPicPr>
                   <pic:blipFill>
@@ -1171,12 +1171,12 @@
           <wp:inline distB="114300" distT="114300" distL="114300" distR="114300">
             <wp:extent cx="2509838" cy="390525"/>
             <wp:effectExtent b="0" l="0" r="0" t="0"/>
-            <wp:docPr id="12" name="image9.png"/>
+            <wp:docPr id="12" name="image12.png"/>
             <a:graphic>
               <a:graphicData uri="http://schemas.openxmlformats.org/drawingml/2006/picture">
                 <pic:pic>
                   <pic:nvPicPr>
-                    <pic:cNvPr id="0" name="image9.png"/>
+                    <pic:cNvPr id="0" name="image12.png"/>
                     <pic:cNvPicPr preferRelativeResize="0"/>
                   </pic:nvPicPr>
                   <pic:blipFill>
@@ -1326,12 +1326,12 @@
           <wp:inline distB="114300" distT="114300" distL="114300" distR="114300">
             <wp:extent cx="3414713" cy="1533525"/>
             <wp:effectExtent b="0" l="0" r="0" t="0"/>
-            <wp:docPr id="2" name="image15.png"/>
+            <wp:docPr id="2" name="image8.png"/>
             <a:graphic>
               <a:graphicData uri="http://schemas.openxmlformats.org/drawingml/2006/picture">
                 <pic:pic>
                   <pic:nvPicPr>
-                    <pic:cNvPr id="0" name="image15.png"/>
+                    <pic:cNvPr id="0" name="image8.png"/>
                     <pic:cNvPicPr preferRelativeResize="0"/>
                   </pic:nvPicPr>
                   <pic:blipFill>
@@ -1466,12 +1466,12 @@
           <wp:inline distB="114300" distT="114300" distL="114300" distR="114300">
             <wp:extent cx="5943600" cy="914400"/>
             <wp:effectExtent b="0" l="0" r="0" t="0"/>
-            <wp:docPr id="32" name="image33.png"/>
+            <wp:docPr id="33" name="image28.png"/>
             <a:graphic>
               <a:graphicData uri="http://schemas.openxmlformats.org/drawingml/2006/picture">
                 <pic:pic>
                   <pic:nvPicPr>
-                    <pic:cNvPr id="0" name="image33.png"/>
+                    <pic:cNvPr id="0" name="image28.png"/>
                     <pic:cNvPicPr preferRelativeResize="0"/>
                   </pic:nvPicPr>
                   <pic:blipFill>
@@ -1566,12 +1566,12 @@
           <wp:inline distB="114300" distT="114300" distL="114300" distR="114300">
             <wp:extent cx="5943600" cy="1681163"/>
             <wp:effectExtent b="0" l="0" r="0" t="0"/>
-            <wp:docPr id="30" name="image32.png"/>
+            <wp:docPr id="31" name="image35.png"/>
             <a:graphic>
               <a:graphicData uri="http://schemas.openxmlformats.org/drawingml/2006/picture">
                 <pic:pic>
                   <pic:nvPicPr>
-                    <pic:cNvPr id="0" name="image32.png"/>
+                    <pic:cNvPr id="0" name="image35.png"/>
                     <pic:cNvPicPr preferRelativeResize="0"/>
                   </pic:nvPicPr>
                   <pic:blipFill>
@@ -1729,12 +1729,12 @@
           <wp:inline distB="114300" distT="114300" distL="114300" distR="114300">
             <wp:extent cx="4810125" cy="2671763"/>
             <wp:effectExtent b="0" l="0" r="0" t="0"/>
-            <wp:docPr id="17" name="image12.jpg"/>
+            <wp:docPr id="17" name="image4.jpg"/>
             <a:graphic>
               <a:graphicData uri="http://schemas.openxmlformats.org/drawingml/2006/picture">
                 <pic:pic>
                   <pic:nvPicPr>
-                    <pic:cNvPr id="0" name="image12.jpg"/>
+                    <pic:cNvPr id="0" name="image4.jpg"/>
                     <pic:cNvPicPr preferRelativeResize="0"/>
                   </pic:nvPicPr>
                   <pic:blipFill>
@@ -1804,12 +1804,12 @@
           <wp:inline distB="114300" distT="114300" distL="114300" distR="114300">
             <wp:extent cx="5943600" cy="393700"/>
             <wp:effectExtent b="0" l="0" r="0" t="0"/>
-            <wp:docPr id="6" name="image19.png"/>
+            <wp:docPr id="6" name="image6.png"/>
             <a:graphic>
               <a:graphicData uri="http://schemas.openxmlformats.org/drawingml/2006/picture">
                 <pic:pic>
                   <pic:nvPicPr>
-                    <pic:cNvPr id="0" name="image19.png"/>
+                    <pic:cNvPr id="0" name="image6.png"/>
                     <pic:cNvPicPr preferRelativeResize="0"/>
                   </pic:nvPicPr>
                   <pic:blipFill>
@@ -1921,7 +1921,7 @@
           <wp:inline distB="114300" distT="114300" distL="114300" distR="114300">
             <wp:extent cx="2590800" cy="614363"/>
             <wp:effectExtent b="0" l="0" r="0" t="0"/>
-            <wp:docPr id="33" name="image25.png"/>
+            <wp:docPr id="34" name="image25.png"/>
             <a:graphic>
               <a:graphicData uri="http://schemas.openxmlformats.org/drawingml/2006/picture">
                 <pic:pic>
@@ -2028,12 +2028,12 @@
           <wp:inline distB="114300" distT="114300" distL="114300" distR="114300">
             <wp:extent cx="5438775" cy="533400"/>
             <wp:effectExtent b="0" l="0" r="0" t="0"/>
-            <wp:docPr id="29" name="image17.png"/>
+            <wp:docPr id="30" name="image20.png"/>
             <a:graphic>
               <a:graphicData uri="http://schemas.openxmlformats.org/drawingml/2006/picture">
                 <pic:pic>
                   <pic:nvPicPr>
-                    <pic:cNvPr id="0" name="image17.png"/>
+                    <pic:cNvPr id="0" name="image20.png"/>
                     <pic:cNvPicPr preferRelativeResize="0"/>
                   </pic:nvPicPr>
                   <pic:blipFill>
@@ -2088,12 +2088,12 @@
           <wp:inline distB="114300" distT="114300" distL="114300" distR="114300">
             <wp:extent cx="4486275" cy="4110038"/>
             <wp:effectExtent b="0" l="0" r="0" t="0"/>
-            <wp:docPr id="27" name="image22.png"/>
+            <wp:docPr id="27" name="image15.png"/>
             <a:graphic>
               <a:graphicData uri="http://schemas.openxmlformats.org/drawingml/2006/picture">
                 <pic:pic>
                   <pic:nvPicPr>
-                    <pic:cNvPr id="0" name="image22.png"/>
+                    <pic:cNvPr id="0" name="image15.png"/>
                     <pic:cNvPicPr preferRelativeResize="0"/>
                   </pic:nvPicPr>
                   <pic:blipFill>
@@ -2238,12 +2238,12 @@
           <wp:inline distB="114300" distT="114300" distL="114300" distR="114300">
             <wp:extent cx="5943600" cy="1320800"/>
             <wp:effectExtent b="0" l="0" r="0" t="0"/>
-            <wp:docPr id="13" name="image30.png"/>
+            <wp:docPr id="13" name="image18.png"/>
             <a:graphic>
               <a:graphicData uri="http://schemas.openxmlformats.org/drawingml/2006/picture">
                 <pic:pic>
                   <pic:nvPicPr>
-                    <pic:cNvPr id="0" name="image30.png"/>
+                    <pic:cNvPr id="0" name="image18.png"/>
                     <pic:cNvPicPr preferRelativeResize="0"/>
                   </pic:nvPicPr>
                   <pic:blipFill>
@@ -2313,12 +2313,12 @@
           <wp:inline distB="114300" distT="114300" distL="114300" distR="114300">
             <wp:extent cx="2943225" cy="361950"/>
             <wp:effectExtent b="0" l="0" r="0" t="0"/>
-            <wp:docPr id="19" name="image7.png"/>
+            <wp:docPr id="19" name="image10.png"/>
             <a:graphic>
               <a:graphicData uri="http://schemas.openxmlformats.org/drawingml/2006/picture">
                 <pic:pic>
                   <pic:nvPicPr>
-                    <pic:cNvPr id="0" name="image7.png"/>
+                    <pic:cNvPr id="0" name="image10.png"/>
                     <pic:cNvPicPr preferRelativeResize="0"/>
                   </pic:nvPicPr>
                   <pic:blipFill>
@@ -2388,12 +2388,12 @@
           <wp:inline distB="114300" distT="114300" distL="114300" distR="114300">
             <wp:extent cx="3033713" cy="361950"/>
             <wp:effectExtent b="0" l="0" r="0" t="0"/>
-            <wp:docPr id="35" name="image31.png"/>
+            <wp:docPr id="36" name="image22.png"/>
             <a:graphic>
               <a:graphicData uri="http://schemas.openxmlformats.org/drawingml/2006/picture">
                 <pic:pic>
                   <pic:nvPicPr>
-                    <pic:cNvPr id="0" name="image31.png"/>
+                    <pic:cNvPr id="0" name="image22.png"/>
                     <pic:cNvPicPr preferRelativeResize="0"/>
                   </pic:nvPicPr>
                   <pic:blipFill>
@@ -2506,12 +2506,12 @@
           <wp:inline distB="114300" distT="114300" distL="114300" distR="114300">
             <wp:extent cx="2422436" cy="3024188"/>
             <wp:effectExtent b="0" l="0" r="0" t="0"/>
-            <wp:docPr id="1" name="image14.png"/>
+            <wp:docPr id="1" name="image13.png"/>
             <a:graphic>
               <a:graphicData uri="http://schemas.openxmlformats.org/drawingml/2006/picture">
                 <pic:pic>
                   <pic:nvPicPr>
-                    <pic:cNvPr id="0" name="image14.png"/>
+                    <pic:cNvPr id="0" name="image13.png"/>
                     <pic:cNvPicPr preferRelativeResize="0"/>
                   </pic:nvPicPr>
                   <pic:blipFill>
@@ -2640,12 +2640,12 @@
           <wp:inline distB="114300" distT="114300" distL="114300" distR="114300">
             <wp:extent cx="5943600" cy="482600"/>
             <wp:effectExtent b="0" l="0" r="0" t="0"/>
-            <wp:docPr id="24" name="image20.png"/>
+            <wp:docPr id="23" name="image27.png"/>
             <a:graphic>
               <a:graphicData uri="http://schemas.openxmlformats.org/drawingml/2006/picture">
                 <pic:pic>
                   <pic:nvPicPr>
-                    <pic:cNvPr id="0" name="image20.png"/>
+                    <pic:cNvPr id="0" name="image27.png"/>
                     <pic:cNvPicPr preferRelativeResize="0"/>
                   </pic:nvPicPr>
                   <pic:blipFill>
@@ -2683,12 +2683,12 @@
           <wp:inline distB="114300" distT="114300" distL="114300" distR="114300">
             <wp:extent cx="4457700" cy="3181350"/>
             <wp:effectExtent b="0" l="0" r="0" t="0"/>
-            <wp:docPr id="23" name="image16.png"/>
+            <wp:docPr id="22" name="image31.png"/>
             <a:graphic>
               <a:graphicData uri="http://schemas.openxmlformats.org/drawingml/2006/picture">
                 <pic:pic>
                   <pic:nvPicPr>
-                    <pic:cNvPr id="0" name="image16.png"/>
+                    <pic:cNvPr id="0" name="image31.png"/>
                     <pic:cNvPicPr preferRelativeResize="0"/>
                   </pic:nvPicPr>
                   <pic:blipFill>
@@ -2742,12 +2742,12 @@
           <wp:inline distB="114300" distT="114300" distL="114300" distR="114300">
             <wp:extent cx="5943600" cy="1054100"/>
             <wp:effectExtent b="0" l="0" r="0" t="0"/>
-            <wp:docPr id="34" name="image29.png"/>
+            <wp:docPr id="35" name="image30.png"/>
             <a:graphic>
               <a:graphicData uri="http://schemas.openxmlformats.org/drawingml/2006/picture">
                 <pic:pic>
                   <pic:nvPicPr>
-                    <pic:cNvPr id="0" name="image29.png"/>
+                    <pic:cNvPr id="0" name="image30.png"/>
                     <pic:cNvPicPr preferRelativeResize="0"/>
                   </pic:nvPicPr>
                   <pic:blipFill>
@@ -2783,12 +2783,12 @@
           <wp:inline distB="114300" distT="114300" distL="114300" distR="114300">
             <wp:extent cx="4448175" cy="4105275"/>
             <wp:effectExtent b="0" l="0" r="0" t="0"/>
-            <wp:docPr id="28" name="image24.png"/>
+            <wp:docPr id="29" name="image17.png"/>
             <a:graphic>
               <a:graphicData uri="http://schemas.openxmlformats.org/drawingml/2006/picture">
                 <pic:pic>
                   <pic:nvPicPr>
-                    <pic:cNvPr id="0" name="image24.png"/>
+                    <pic:cNvPr id="0" name="image17.png"/>
                     <pic:cNvPicPr preferRelativeResize="0"/>
                   </pic:nvPicPr>
                   <pic:blipFill>
@@ -2844,12 +2844,12 @@
           <wp:inline distB="114300" distT="114300" distL="114300" distR="114300">
             <wp:extent cx="5257800" cy="704850"/>
             <wp:effectExtent b="0" l="0" r="0" t="0"/>
-            <wp:docPr id="31" name="image28.png"/>
+            <wp:docPr id="32" name="image29.png"/>
             <a:graphic>
               <a:graphicData uri="http://schemas.openxmlformats.org/drawingml/2006/picture">
                 <pic:pic>
                   <pic:nvPicPr>
-                    <pic:cNvPr id="0" name="image28.png"/>
+                    <pic:cNvPr id="0" name="image29.png"/>
                     <pic:cNvPicPr preferRelativeResize="0"/>
                   </pic:nvPicPr>
                   <pic:blipFill>
@@ -2885,12 +2885,12 @@
           <wp:inline distB="114300" distT="114300" distL="114300" distR="114300">
             <wp:extent cx="3521943" cy="3490913"/>
             <wp:effectExtent b="0" l="0" r="0" t="0"/>
-            <wp:docPr id="16" name="image13.png"/>
+            <wp:docPr id="16" name="image16.png"/>
             <a:graphic>
               <a:graphicData uri="http://schemas.openxmlformats.org/drawingml/2006/picture">
                 <pic:pic>
                   <pic:nvPicPr>
-                    <pic:cNvPr id="0" name="image13.png"/>
+                    <pic:cNvPr id="0" name="image16.png"/>
                     <pic:cNvPicPr preferRelativeResize="0"/>
                   </pic:nvPicPr>
                   <pic:blipFill>
@@ -2946,12 +2946,12 @@
           <wp:inline distB="114300" distT="114300" distL="114300" distR="114300">
             <wp:extent cx="5943600" cy="622300"/>
             <wp:effectExtent b="0" l="0" r="0" t="0"/>
-            <wp:docPr id="15" name="image8.png"/>
+            <wp:docPr id="15" name="image9.png"/>
             <a:graphic>
               <a:graphicData uri="http://schemas.openxmlformats.org/drawingml/2006/picture">
                 <pic:pic>
                   <pic:nvPicPr>
-                    <pic:cNvPr id="0" name="image8.png"/>
+                    <pic:cNvPr id="0" name="image9.png"/>
                     <pic:cNvPicPr preferRelativeResize="0"/>
                   </pic:nvPicPr>
                   <pic:blipFill>
@@ -2987,12 +2987,12 @@
           <wp:inline distB="114300" distT="114300" distL="114300" distR="114300">
             <wp:extent cx="4103299" cy="3309938"/>
             <wp:effectExtent b="0" l="0" r="0" t="0"/>
-            <wp:docPr id="26" name="image34.png"/>
+            <wp:docPr id="26" name="image33.png"/>
             <a:graphic>
               <a:graphicData uri="http://schemas.openxmlformats.org/drawingml/2006/picture">
                 <pic:pic>
                   <pic:nvPicPr>
-                    <pic:cNvPr id="0" name="image34.png"/>
+                    <pic:cNvPr id="0" name="image33.png"/>
                     <pic:cNvPicPr preferRelativeResize="0"/>
                   </pic:nvPicPr>
                   <pic:blipFill>
@@ -3065,12 +3065,12 @@
           <wp:inline distB="114300" distT="114300" distL="114300" distR="114300">
             <wp:extent cx="4506120" cy="4605338"/>
             <wp:effectExtent b="0" l="0" r="0" t="0"/>
-            <wp:docPr id="25" name="image10.jpg"/>
+            <wp:docPr id="24" name="image14.jpg"/>
             <a:graphic>
               <a:graphicData uri="http://schemas.openxmlformats.org/drawingml/2006/picture">
                 <pic:pic>
                   <pic:nvPicPr>
-                    <pic:cNvPr id="0" name="image10.jpg"/>
+                    <pic:cNvPr id="0" name="image14.jpg"/>
                     <pic:cNvPicPr preferRelativeResize="0"/>
                   </pic:nvPicPr>
                   <pic:blipFill>
@@ -3142,12 +3142,12 @@
           <wp:inline distB="114300" distT="114300" distL="114300" distR="114300">
             <wp:extent cx="4166776" cy="4862513"/>
             <wp:effectExtent b="0" l="0" r="0" t="0"/>
-            <wp:docPr id="21" name="image11.jpg"/>
+            <wp:docPr id="21" name="image26.jpg"/>
             <a:graphic>
               <a:graphicData uri="http://schemas.openxmlformats.org/drawingml/2006/picture">
                 <pic:pic>
                   <pic:nvPicPr>
-                    <pic:cNvPr id="0" name="image11.jpg"/>
+                    <pic:cNvPr id="0" name="image26.jpg"/>
                     <pic:cNvPicPr preferRelativeResize="0"/>
                   </pic:nvPicPr>
                   <pic:blipFill>
@@ -3204,7 +3204,66 @@
         <w:rPr>
           <w:rtl w:val="0"/>
         </w:rPr>
-        <w:t xml:space="preserve">We performed both clustering and community detection on the network. Community discovery is process of clustering nodes of the network which are densely connected but sparsely to the rest of the network. In order to understand the shared network characteristics among the nodes we used </w:t>
+        <w:t xml:space="preserve">We performed both clustering and community detection on the network. Community discovery is process of clustering nodes of the network which are densely connected but sparsely to the rest of the network. </w:t>
+      </w:r>
+    </w:p>
+    <w:p>
+      <w:pPr>
+        <w:ind w:firstLine="0"/>
+        <w:jc w:val="center"/>
+        <w:rPr/>
+      </w:pPr>
+      <w:r>
+        <w:rPr/>
+        <w:drawing>
+          <wp:inline distB="114300" distT="114300" distL="114300" distR="114300">
+            <wp:extent cx="4438650" cy="3705225"/>
+            <wp:effectExtent b="0" l="0" r="0" t="0"/>
+            <wp:docPr id="25" name="image32.png"/>
+            <a:graphic>
+              <a:graphicData uri="http://schemas.openxmlformats.org/drawingml/2006/picture">
+                <pic:pic>
+                  <pic:nvPicPr>
+                    <pic:cNvPr id="0" name="image32.png"/>
+                    <pic:cNvPicPr preferRelativeResize="0"/>
+                  </pic:nvPicPr>
+                  <pic:blipFill>
+                    <a:blip r:embed="rId37"/>
+                    <a:srcRect b="3991" l="0" r="0" t="9756"/>
+                    <a:stretch>
+                      <a:fillRect/>
+                    </a:stretch>
+                  </pic:blipFill>
+                  <pic:spPr>
+                    <a:xfrm>
+                      <a:off x="0" y="0"/>
+                      <a:ext cx="4438650" cy="3705225"/>
+                    </a:xfrm>
+                    <a:prstGeom prst="rect"/>
+                    <a:ln/>
+                  </pic:spPr>
+                </pic:pic>
+              </a:graphicData>
+            </a:graphic>
+          </wp:inline>
+        </w:drawing>
+      </w:r>
+      <w:r>
+        <w:rPr>
+          <w:rtl w:val="0"/>
+        </w:rPr>
+      </w:r>
+    </w:p>
+    <w:p>
+      <w:pPr>
+        <w:ind w:left="720"/>
+        <w:rPr/>
+      </w:pPr>
+      <w:r>
+        <w:rPr>
+          <w:rtl w:val="0"/>
+        </w:rPr>
+        <w:t xml:space="preserve">In order to understand the shared network characteristics among the nodes we used </w:t>
       </w:r>
       <w:r>
         <w:rPr>
@@ -3256,16 +3315,16 @@
           <wp:inline distB="114300" distT="114300" distL="114300" distR="114300">
             <wp:extent cx="5191125" cy="3590925"/>
             <wp:effectExtent b="0" l="0" r="0" t="0"/>
-            <wp:docPr id="14" name="image6.jpg"/>
+            <wp:docPr id="14" name="image2.jpg"/>
             <a:graphic>
               <a:graphicData uri="http://schemas.openxmlformats.org/drawingml/2006/picture">
                 <pic:pic>
                   <pic:nvPicPr>
-                    <pic:cNvPr id="0" name="image6.jpg"/>
+                    <pic:cNvPr id="0" name="image2.jpg"/>
                     <pic:cNvPicPr preferRelativeResize="0"/>
                   </pic:nvPicPr>
                   <pic:blipFill>
-                    <a:blip r:embed="rId37"/>
+                    <a:blip r:embed="rId38"/>
                     <a:srcRect b="17414" l="0" r="0" t="14901"/>
                     <a:stretch>
                       <a:fillRect/>
@@ -3362,7 +3421,7 @@
         <w:rPr>
           <w:rtl w:val="0"/>
         </w:rPr>
-        <w:t xml:space="preserve">We used walktrap community detection on the network. It outputs the plot below:</w:t>
+        <w:t xml:space="preserve">After assigning weight and eliminating some of the nodes we get more visual plot as below. We also changed some parameters such as arrow size, vertex color and vertex size.</w:t>
       </w:r>
     </w:p>
     <w:p>
@@ -3375,19 +3434,19 @@
         <w:rPr/>
         <w:drawing>
           <wp:inline distB="114300" distT="114300" distL="114300" distR="114300">
-            <wp:extent cx="4438650" cy="3705225"/>
+            <wp:extent cx="4438650" cy="3686175"/>
             <wp:effectExtent b="0" l="0" r="0" t="0"/>
-            <wp:docPr id="22" name="image26.png"/>
+            <wp:docPr id="28" name="image34.png"/>
             <a:graphic>
               <a:graphicData uri="http://schemas.openxmlformats.org/drawingml/2006/picture">
                 <pic:pic>
                   <pic:nvPicPr>
-                    <pic:cNvPr id="0" name="image26.png"/>
+                    <pic:cNvPr id="0" name="image34.png"/>
                     <pic:cNvPicPr preferRelativeResize="0"/>
                   </pic:nvPicPr>
                   <pic:blipFill>
-                    <a:blip r:embed="rId38"/>
-                    <a:srcRect b="3991" l="0" r="0" t="9756"/>
+                    <a:blip r:embed="rId39"/>
+                    <a:srcRect b="4656" l="0" r="0" t="9534"/>
                     <a:stretch>
                       <a:fillRect/>
                     </a:stretch>
@@ -3395,7 +3454,7 @@
                   <pic:spPr>
                     <a:xfrm>
                       <a:off x="0" y="0"/>
-                      <a:ext cx="4438650" cy="3705225"/>
+                      <a:ext cx="4438650" cy="3686175"/>
                     </a:xfrm>
                     <a:prstGeom prst="rect"/>
                     <a:ln/>
@@ -3414,20 +3473,32 @@
     </w:p>
     <w:p>
       <w:pPr>
-        <w:ind w:left="0" w:firstLine="0"/>
-        <w:rPr/>
-      </w:pPr>
-      <w:r>
-        <w:rPr>
-          <w:rtl w:val="0"/>
-        </w:rPr>
-        <w:t xml:space="preserve">We also cluster the reduced graph using louvain algorithm using resolution parameter 10 which produces 221 clusters.</w:t>
-      </w:r>
-    </w:p>
-    <w:p>
-      <w:pPr>
         <w:ind w:firstLine="0"/>
         <w:jc w:val="center"/>
+        <w:rPr/>
+      </w:pPr>
+      <w:r>
+        <w:rPr>
+          <w:rtl w:val="0"/>
+        </w:rPr>
+      </w:r>
+    </w:p>
+    <w:p>
+      <w:pPr>
+        <w:ind w:left="0" w:firstLine="0"/>
+        <w:rPr/>
+      </w:pPr>
+      <w:r>
+        <w:rPr>
+          <w:rtl w:val="0"/>
+        </w:rPr>
+        <w:t xml:space="preserve">We also cluster the reduced graph using louvain algorithm using resolution parameter 10 which produces 221 clusters.</w:t>
+      </w:r>
+    </w:p>
+    <w:p>
+      <w:pPr>
+        <w:ind w:firstLine="0"/>
+        <w:jc w:val="center"/>
         <w:rPr>
           <w:b w:val="1"/>
         </w:rPr>
@@ -3438,18 +3509,18 @@
         </w:rPr>
         <w:drawing>
           <wp:inline distB="114300" distT="114300" distL="114300" distR="114300">
-            <wp:extent cx="3096641" cy="3138488"/>
+            <wp:extent cx="3095625" cy="3052763"/>
             <wp:effectExtent b="0" l="0" r="0" t="0"/>
-            <wp:docPr id="20" name="image4.jpg"/>
+            <wp:docPr id="20" name="image19.jpg"/>
             <a:graphic>
               <a:graphicData uri="http://schemas.openxmlformats.org/drawingml/2006/picture">
                 <pic:pic>
                   <pic:nvPicPr>
-                    <pic:cNvPr id="0" name="image4.jpg"/>
+                    <pic:cNvPr id="0" name="image19.jpg"/>
                     <pic:cNvPicPr preferRelativeResize="0"/>
                   </pic:nvPicPr>
                   <pic:blipFill>
-                    <a:blip r:embed="rId39"/>
+                    <a:blip r:embed="rId40"/>
                     <a:srcRect b="17235" l="20833" r="14930" t="15439"/>
                     <a:stretch>
                       <a:fillRect/>
@@ -3458,7 +3529,7 @@
                   <pic:spPr>
                     <a:xfrm>
                       <a:off x="0" y="0"/>
-                      <a:ext cx="3096641" cy="3138488"/>
+                      <a:ext cx="3095625" cy="3052763"/>
                     </a:xfrm>
                     <a:prstGeom prst="rect"/>
                     <a:ln/>
@@ -3484,12 +3555,12 @@
         <w:rPr>
           <w:rtl w:val="0"/>
         </w:rPr>
-        <w:t xml:space="preserve">We then assign weights to the edges and nodes to prune some of them. After selecting nodes with weight more than two using induced subgraph we end up with 34 nodes. We talked about interpretation in the last lection of the previous task so, we do not go to much detail here.</w:t>
-      </w:r>
-    </w:p>
-    <w:p>
-      <w:pPr>
-        <w:ind w:left="0" w:firstLine="0"/>
+        <w:t xml:space="preserve">We then assign weights to the edges and nodes to prune some of them. After selecting nodes with weight more than two using induced subgraph we end up with 31 nodes. </w:t>
+      </w:r>
+    </w:p>
+    <w:p>
+      <w:pPr>
+        <w:ind w:firstLine="0"/>
         <w:jc w:val="center"/>
         <w:rPr>
           <w:b w:val="1"/>
@@ -3501,19 +3572,19 @@
         </w:rPr>
         <w:drawing>
           <wp:inline distB="114300" distT="114300" distL="114300" distR="114300">
-            <wp:extent cx="3433763" cy="3479668"/>
+            <wp:extent cx="3438525" cy="3314700"/>
             <wp:effectExtent b="0" l="0" r="0" t="0"/>
-            <wp:docPr id="4" name="image3.jpg"/>
+            <wp:docPr id="4" name="image1.jpg"/>
             <a:graphic>
               <a:graphicData uri="http://schemas.openxmlformats.org/drawingml/2006/picture">
                 <pic:pic>
                   <pic:nvPicPr>
-                    <pic:cNvPr id="0" name="image3.jpg"/>
+                    <pic:cNvPr id="0" name="image1.jpg"/>
                     <pic:cNvPicPr preferRelativeResize="0"/>
                   </pic:nvPicPr>
                   <pic:blipFill>
-                    <a:blip r:embed="rId40"/>
-                    <a:srcRect b="17055" l="20659" r="14409" t="14901"/>
+                    <a:blip r:embed="rId41"/>
+                    <a:srcRect b="19106" l="20659" r="14409" t="16019"/>
                     <a:stretch>
                       <a:fillRect/>
                     </a:stretch>
@@ -3521,7 +3592,7 @@
                   <pic:spPr>
                     <a:xfrm>
                       <a:off x="0" y="0"/>
-                      <a:ext cx="3433763" cy="3479668"/>
+                      <a:ext cx="3438525" cy="3314700"/>
                     </a:xfrm>
                     <a:prstGeom prst="rect"/>
                     <a:ln/>
@@ -3538,8 +3609,95 @@
         </w:rPr>
       </w:r>
     </w:p>
+    <w:p>
+      <w:pPr>
+        <w:ind w:left="0" w:firstLine="0"/>
+        <w:jc w:val="center"/>
+        <w:rPr>
+          <w:b w:val="1"/>
+        </w:rPr>
+      </w:pPr>
+      <w:r>
+        <w:rPr>
+          <w:rtl w:val="0"/>
+        </w:rPr>
+      </w:r>
+    </w:p>
+    <w:p>
+      <w:pPr>
+        <w:ind w:left="0" w:firstLine="0"/>
+        <w:rPr>
+          <w:b w:val="1"/>
+        </w:rPr>
+      </w:pPr>
+      <w:r>
+        <w:rPr>
+          <w:rtl w:val="0"/>
+        </w:rPr>
+      </w:r>
+    </w:p>
+    <w:p>
+      <w:pPr>
+        <w:ind w:left="0" w:firstLine="0"/>
+        <w:rPr>
+          <w:b w:val="1"/>
+        </w:rPr>
+      </w:pPr>
+      <w:r>
+        <w:rPr>
+          <w:rtl w:val="0"/>
+        </w:rPr>
+      </w:r>
+    </w:p>
+    <w:p>
+      <w:pPr>
+        <w:ind w:left="0" w:firstLine="0"/>
+        <w:rPr>
+          <w:b w:val="1"/>
+        </w:rPr>
+      </w:pPr>
+      <w:r>
+        <w:rPr>
+          <w:b w:val="1"/>
+          <w:rtl w:val="0"/>
+        </w:rPr>
+        <w:t xml:space="preserve">7.</w:t>
+        <w:tab/>
+        <w:t xml:space="preserve">Source code:</w:t>
+        <w:br w:type="textWrapping"/>
+      </w:r>
+      <w:hyperlink r:id="rId42">
+        <w:r>
+          <w:rPr>
+            <w:b w:val="1"/>
+            <w:color w:val="1155cc"/>
+            <w:u w:val="single"/>
+            <w:rtl w:val="0"/>
+          </w:rPr>
+          <w:t xml:space="preserve">https://github.com/anar-sixeliyev/GW_BIG_DATA</w:t>
+        </w:r>
+      </w:hyperlink>
+      <w:r>
+        <w:rPr>
+          <w:rtl w:val="0"/>
+        </w:rPr>
+      </w:r>
+    </w:p>
+    <w:p>
+      <w:pPr>
+        <w:ind w:left="0" w:firstLine="0"/>
+        <w:rPr>
+          <w:b w:val="1"/>
+        </w:rPr>
+      </w:pPr>
+      <w:r>
+        <w:rPr>
+          <w:rtl w:val="0"/>
+        </w:rPr>
+      </w:r>
+    </w:p>
     <w:sectPr>
-      <w:headerReference r:id="rId41" w:type="default"/>
+      <w:headerReference r:id="rId43" w:type="default"/>
       <w:pgSz w:h="15840" w:w="12240" w:orient="portrait"/>
       <w:pgMar w:bottom="1440" w:top="1440" w:left="1440" w:right="1440" w:header="0" w:footer="720"/>
       <w:pgNumType w:start="1"/>

</xml_diff>